<commit_message>
Added info about how FS works. Still need to putin psuedocode
</commit_message>
<xml_diff>
--- a/DesignPaper.docx
+++ b/DesignPaper.docx
@@ -1,6 +1,6 @@
 
 <file path=word/document.xml><?xml version="1.0" encoding="utf-8"?>
-<w:document xmlns:wpc="http://schemas.microsoft.com/office/word/2010/wordprocessingCanvas" xmlns:mo="http://schemas.microsoft.com/office/mac/office/2008/main" xmlns:mc="http://schemas.openxmlformats.org/markup-compatibility/2006" xmlns:mv="urn:schemas-microsoft-com:mac:vml" xmlns:o="urn:schemas-microsoft-com:office:office" xmlns:r="http://schemas.openxmlformats.org/officeDocument/2006/relationships" xmlns:m="http://schemas.openxmlformats.org/officeDocument/2006/math" xmlns:v="urn:schemas-microsoft-com:vml" xmlns:wp14="http://schemas.microsoft.com/office/word/2010/wordprocessingDrawing" xmlns:wp="http://schemas.openxmlformats.org/drawingml/2006/wordprocessingDrawing" xmlns:w10="urn:schemas-microsoft-com:office:word" xmlns:w="http://schemas.openxmlformats.org/wordprocessingml/2006/main" xmlns:w14="http://schemas.microsoft.com/office/word/2010/wordml" xmlns:w15="http://schemas.microsoft.com/office/word/2012/wordml" xmlns:wpg="http://schemas.microsoft.com/office/word/2010/wordprocessingGroup" xmlns:wpi="http://schemas.microsoft.com/office/word/2010/wordprocessingInk" xmlns:wne="http://schemas.microsoft.com/office/word/2006/wordml" xmlns:wps="http://schemas.microsoft.com/office/word/2010/wordprocessingShape" mc:Ignorable="w14 w15 wp14">
+<w:document xmlns:wpc="http://schemas.microsoft.com/office/word/2010/wordprocessingCanvas" xmlns:cx="http://schemas.microsoft.com/office/drawing/2014/chartex" xmlns:cx1="http://schemas.microsoft.com/office/drawing/2015/9/8/chartex" xmlns:mc="http://schemas.openxmlformats.org/markup-compatibility/2006" xmlns:o="urn:schemas-microsoft-com:office:office" xmlns:r="http://schemas.openxmlformats.org/officeDocument/2006/relationships" xmlns:m="http://schemas.openxmlformats.org/officeDocument/2006/math" xmlns:v="urn:schemas-microsoft-com:vml" xmlns:wp14="http://schemas.microsoft.com/office/word/2010/wordprocessingDrawing" xmlns:wp="http://schemas.openxmlformats.org/drawingml/2006/wordprocessingDrawing" xmlns:w10="urn:schemas-microsoft-com:office:word" xmlns:w="http://schemas.openxmlformats.org/wordprocessingml/2006/main" xmlns:w14="http://schemas.microsoft.com/office/word/2010/wordml" xmlns:w15="http://schemas.microsoft.com/office/word/2012/wordml" xmlns:w16se="http://schemas.microsoft.com/office/word/2015/wordml/symex" xmlns:wpg="http://schemas.microsoft.com/office/word/2010/wordprocessingGroup" xmlns:wpi="http://schemas.microsoft.com/office/word/2010/wordprocessingInk" xmlns:wne="http://schemas.microsoft.com/office/word/2006/wordml" xmlns:wps="http://schemas.microsoft.com/office/word/2010/wordprocessingShape" mc:Ignorable="w14 w15 w16se wp14">
   <w:body>
     <w:p>
       <w:r>
@@ -427,33 +427,94 @@
         <w:tab/>
         <w:t>A collection of bytes that are associated with one another.</w:t>
       </w:r>
+    </w:p>
+    <w:p>
+      <w:r>
+        <w:t>Directory:</w:t>
+      </w:r>
+    </w:p>
+    <w:p>
+      <w:r>
+        <w:tab/>
+        <w:t>A collection of files and other directories.</w:t>
+      </w:r>
+    </w:p>
+    <w:p>
+      <w:pPr>
+        <w:ind w:firstLine="720"/>
+      </w:pPr>
+      <w:r>
+        <w:tab/>
+      </w:r>
+    </w:p>
+    <w:p>
+      <w:r>
+        <w:t xml:space="preserve">  </w:t>
+      </w:r>
+    </w:p>
+    <w:p>
+      <w:r>
+        <w:rPr>
+          <w:b/>
+        </w:rPr>
+        <w:t>File Interface</w:t>
+      </w:r>
+    </w:p>
+    <w:p/>
+    <w:p>
+      <w:r>
+        <w:tab/>
+        <w:t>The interface of my file system will be comprised of seven different functions, each using the built in system calls in the C library. These functions will allow me to access, save and transverse the file system to perform the necessary tasks required.</w:t>
+      </w:r>
+    </w:p>
+    <w:p/>
+    <w:p>
+      <w:r>
+        <w:lastRenderedPageBreak/>
+        <w:tab/>
+        <w:t xml:space="preserve">My file system is going to use a FAT table to represent each memory block located inside the disk. Inside each entry, is going to be indicator determining what information is located inside the block. </w:t>
+      </w:r>
+      <w:r>
+        <w:t xml:space="preserve">These indicators will be located inside the </w:t>
+      </w:r>
+    </w:p>
+    <w:p/>
+    <w:p>
+      <w:pPr>
+        <w:ind w:firstLine="720"/>
+      </w:pPr>
+      <w:r>
+        <w:t>There are three different types of information that can be stored inside a block. They include a file, directory or a free block. To represent a free block. The value of both the previous and next links inside the FAT table is going to be 0xFFFF. That number exceeds the total number of block so it will be used to represent a free block.</w:t>
+      </w:r>
+      <w:r>
+        <w:t xml:space="preserve"> A similar technique will be used to represent a directory. The previous link in the FAT table will be 0xFFFE. This value also exceeds the total number of blocks in the file system. Files will be represented by table entries without those two values in one of their links.</w:t>
+      </w:r>
+    </w:p>
+    <w:p>
+      <w:pPr>
+        <w:ind w:firstLine="720"/>
+      </w:pPr>
+    </w:p>
+    <w:p>
+      <w:pPr>
+        <w:ind w:firstLine="720"/>
+      </w:pPr>
+      <w:r>
+        <w:t xml:space="preserve">To read and write data from my file system, the interface will determine which blocks or set of blocks that are needed. Once those blocks are found, the program will transverse the file until it finds the block it is looking for. It will then perform the task which the interface is </w:t>
+      </w:r>
+      <w:r>
+        <w:t xml:space="preserve">requesting. (read, write, etc.) </w:t>
+      </w:r>
+      <w:r>
+        <w:t xml:space="preserve"> </w:t>
+      </w:r>
+      <w:r>
+        <w:t>If it requires more than one block, the interface will use the FAT table to determine and create links between each of the file blocks. This allows files or directories that require more data storage to use multiple blocks. This is a general picture of how the file system is going to operate.</w:t>
+      </w:r>
       <w:bookmarkStart w:id="0" w:name="_GoBack"/>
       <w:bookmarkEnd w:id="0"/>
     </w:p>
-    <w:p>
-      <w:r>
-        <w:t>Directory:</w:t>
-      </w:r>
-    </w:p>
-    <w:p>
-      <w:r>
-        <w:tab/>
-        <w:t>A collection of files and other directories.</w:t>
-      </w:r>
-    </w:p>
-    <w:p>
-      <w:pPr>
-        <w:ind w:firstLine="720"/>
-      </w:pPr>
-      <w:r>
-        <w:tab/>
-      </w:r>
-    </w:p>
-    <w:p>
-      <w:r>
-        <w:t xml:space="preserve">  </w:t>
-      </w:r>
-    </w:p>
+    <w:p/>
     <w:sectPr>
       <w:pgSz w:w="12240" w:h="15840"/>
       <w:pgMar w:top="1440" w:right="1440" w:bottom="1440" w:left="1440" w:header="720" w:footer="720" w:gutter="0"/>
@@ -465,8 +526,8 @@
 </file>
 
 <file path=word/numbering.xml><?xml version="1.0" encoding="utf-8"?>
-<w:numbering xmlns:wpc="http://schemas.microsoft.com/office/word/2010/wordprocessingCanvas" xmlns:mo="http://schemas.microsoft.com/office/mac/office/2008/main" xmlns:mc="http://schemas.openxmlformats.org/markup-compatibility/2006" xmlns:mv="urn:schemas-microsoft-com:mac:vml" xmlns:o="urn:schemas-microsoft-com:office:office" xmlns:r="http://schemas.openxmlformats.org/officeDocument/2006/relationships" xmlns:m="http://schemas.openxmlformats.org/officeDocument/2006/math" xmlns:v="urn:schemas-microsoft-com:vml" xmlns:wp14="http://schemas.microsoft.com/office/word/2010/wordprocessingDrawing" xmlns:wp="http://schemas.openxmlformats.org/drawingml/2006/wordprocessingDrawing" xmlns:w10="urn:schemas-microsoft-com:office:word" xmlns:w="http://schemas.openxmlformats.org/wordprocessingml/2006/main" xmlns:w14="http://schemas.microsoft.com/office/word/2010/wordml" xmlns:w15="http://schemas.microsoft.com/office/word/2012/wordml" xmlns:wpg="http://schemas.microsoft.com/office/word/2010/wordprocessingGroup" xmlns:wpi="http://schemas.microsoft.com/office/word/2010/wordprocessingInk" xmlns:wne="http://schemas.microsoft.com/office/word/2006/wordml" xmlns:wps="http://schemas.microsoft.com/office/word/2010/wordprocessingShape" mc:Ignorable="w14 w15 wp14">
-  <w:abstractNum w:abstractNumId="0">
+<w:numbering xmlns:wpc="http://schemas.microsoft.com/office/word/2010/wordprocessingCanvas" xmlns:cx="http://schemas.microsoft.com/office/drawing/2014/chartex" xmlns:cx1="http://schemas.microsoft.com/office/drawing/2015/9/8/chartex" xmlns:mc="http://schemas.openxmlformats.org/markup-compatibility/2006" xmlns:o="urn:schemas-microsoft-com:office:office" xmlns:r="http://schemas.openxmlformats.org/officeDocument/2006/relationships" xmlns:m="http://schemas.openxmlformats.org/officeDocument/2006/math" xmlns:v="urn:schemas-microsoft-com:vml" xmlns:wp14="http://schemas.microsoft.com/office/word/2010/wordprocessingDrawing" xmlns:wp="http://schemas.openxmlformats.org/drawingml/2006/wordprocessingDrawing" xmlns:w10="urn:schemas-microsoft-com:office:word" xmlns:w="http://schemas.openxmlformats.org/wordprocessingml/2006/main" xmlns:w14="http://schemas.microsoft.com/office/word/2010/wordml" xmlns:w15="http://schemas.microsoft.com/office/word/2012/wordml" xmlns:w16se="http://schemas.microsoft.com/office/word/2015/wordml/symex" xmlns:wpg="http://schemas.microsoft.com/office/word/2010/wordprocessingGroup" xmlns:wpi="http://schemas.microsoft.com/office/word/2010/wordprocessingInk" xmlns:wne="http://schemas.microsoft.com/office/word/2006/wordml" xmlns:wps="http://schemas.microsoft.com/office/word/2010/wordprocessingShape" mc:Ignorable="w14 w15 w16se wp14">
+  <w:abstractNum w:abstractNumId="0" w15:restartNumberingAfterBreak="0">
     <w:nsid w:val="17AD6DF8"/>
     <w:multiLevelType w:val="hybridMultilevel"/>
     <w:tmpl w:val="13DA07D0"/>
@@ -555,7 +616,7 @@
       </w:pPr>
     </w:lvl>
   </w:abstractNum>
-  <w:abstractNum w:abstractNumId="1">
+  <w:abstractNum w:abstractNumId="1" w15:restartNumberingAfterBreak="0">
     <w:nsid w:val="17E856F2"/>
     <w:multiLevelType w:val="hybridMultilevel"/>
     <w:tmpl w:val="7E9C91DC"/>
@@ -668,7 +729,7 @@
       </w:rPr>
     </w:lvl>
   </w:abstractNum>
-  <w:abstractNum w:abstractNumId="2">
+  <w:abstractNum w:abstractNumId="2" w15:restartNumberingAfterBreak="0">
     <w:nsid w:val="46B84414"/>
     <w:multiLevelType w:val="hybridMultilevel"/>
     <w:tmpl w:val="61068EA6"/>
@@ -781,7 +842,7 @@
       </w:rPr>
     </w:lvl>
   </w:abstractNum>
-  <w:abstractNum w:abstractNumId="3">
+  <w:abstractNum w:abstractNumId="3" w15:restartNumberingAfterBreak="0">
     <w:nsid w:val="5A8E3694"/>
     <w:multiLevelType w:val="hybridMultilevel"/>
     <w:tmpl w:val="0178907E"/>
@@ -910,7 +971,7 @@
 </file>
 
 <file path=word/styles.xml><?xml version="1.0" encoding="utf-8"?>
-<w:styles xmlns:mc="http://schemas.openxmlformats.org/markup-compatibility/2006" xmlns:r="http://schemas.openxmlformats.org/officeDocument/2006/relationships" xmlns:w="http://schemas.openxmlformats.org/wordprocessingml/2006/main" xmlns:w14="http://schemas.microsoft.com/office/word/2010/wordml" xmlns:w15="http://schemas.microsoft.com/office/word/2012/wordml" mc:Ignorable="w14 w15">
+<w:styles xmlns:mc="http://schemas.openxmlformats.org/markup-compatibility/2006" xmlns:r="http://schemas.openxmlformats.org/officeDocument/2006/relationships" xmlns:w="http://schemas.openxmlformats.org/wordprocessingml/2006/main" xmlns:w14="http://schemas.microsoft.com/office/word/2010/wordml" xmlns:w15="http://schemas.microsoft.com/office/word/2012/wordml" xmlns:w16se="http://schemas.microsoft.com/office/word/2015/wordml/symex" mc:Ignorable="w14 w15 w16se">
   <w:docDefaults>
     <w:rPrDefault>
       <w:rPr>
@@ -922,7 +983,7 @@
     </w:rPrDefault>
     <w:pPrDefault/>
   </w:docDefaults>
-  <w:latentStyles w:defLockedState="0" w:defUIPriority="99" w:defSemiHidden="0" w:defUnhideWhenUsed="0" w:defQFormat="0" w:count="380">
+  <w:latentStyles w:defLockedState="0" w:defUIPriority="99" w:defSemiHidden="0" w:defUnhideWhenUsed="0" w:defQFormat="0" w:count="371">
     <w:lsdException w:name="Normal" w:uiPriority="0" w:qFormat="1"/>
     <w:lsdException w:name="heading 1" w:uiPriority="9" w:qFormat="1"/>
     <w:lsdException w:name="heading 2" w:semiHidden="1" w:uiPriority="9" w:unhideWhenUsed="1" w:qFormat="1"/>
@@ -1079,15 +1140,6 @@
     <w:lsdException w:name="Balloon Text" w:semiHidden="1" w:unhideWhenUsed="1"/>
     <w:lsdException w:name="Table Grid" w:uiPriority="39"/>
     <w:lsdException w:name="Table Theme" w:semiHidden="1" w:unhideWhenUsed="1"/>
-    <w:lsdException w:name="Note Level 1" w:semiHidden="1" w:unhideWhenUsed="1"/>
-    <w:lsdException w:name="Note Level 2" w:semiHidden="1" w:unhideWhenUsed="1"/>
-    <w:lsdException w:name="Note Level 3" w:semiHidden="1" w:unhideWhenUsed="1"/>
-    <w:lsdException w:name="Note Level 4" w:semiHidden="1" w:unhideWhenUsed="1"/>
-    <w:lsdException w:name="Note Level 5" w:semiHidden="1" w:unhideWhenUsed="1"/>
-    <w:lsdException w:name="Note Level 6" w:semiHidden="1" w:unhideWhenUsed="1"/>
-    <w:lsdException w:name="Note Level 7" w:semiHidden="1" w:unhideWhenUsed="1"/>
-    <w:lsdException w:name="Note Level 8" w:semiHidden="1" w:unhideWhenUsed="1"/>
-    <w:lsdException w:name="Note Level 9" w:semiHidden="1" w:unhideWhenUsed="1"/>
     <w:lsdException w:name="Placeholder Text" w:semiHidden="1"/>
     <w:lsdException w:name="No Spacing" w:uiPriority="1" w:qFormat="1"/>
     <w:lsdException w:name="Light Shading" w:uiPriority="60"/>

</xml_diff>